<commit_message>
añado cosas al manual
</commit_message>
<xml_diff>
--- a/instrucciones adicionales al video.docx
+++ b/instrucciones adicionales al video.docx
@@ -38,210 +38,19 @@
       </w:r>
     </w:p>
     <w:p>
-      <w:r>
-        <w:rPr>
-          <w:noProof/>
-        </w:rPr>
-        <w:drawing>
-          <wp:anchor distT="0" distB="0" distL="114300" distR="114300" simplePos="0" relativeHeight="251651072" behindDoc="0" locked="0" layoutInCell="1" allowOverlap="1" wp14:anchorId="3FE6D2EB" wp14:editId="5CED3075">
-            <wp:simplePos x="0" y="0"/>
-            <wp:positionH relativeFrom="column">
-              <wp:posOffset>0</wp:posOffset>
-            </wp:positionH>
-            <wp:positionV relativeFrom="paragraph">
-              <wp:posOffset>0</wp:posOffset>
-            </wp:positionV>
-            <wp:extent cx="5400040" cy="2746375"/>
-            <wp:effectExtent l="0" t="0" r="0" b="0"/>
-            <wp:wrapNone/>
-            <wp:docPr id="606169500" name="Imagen 1" descr="Captura de pantalla de un celular&#10;&#10;El contenido generado por IA puede ser incorrecto."/>
-            <wp:cNvGraphicFramePr>
-              <a:graphicFrameLocks xmlns:a="http://schemas.openxmlformats.org/drawingml/2006/main" noChangeAspect="1"/>
-            </wp:cNvGraphicFramePr>
-            <a:graphic xmlns:a="http://schemas.openxmlformats.org/drawingml/2006/main">
-              <a:graphicData uri="http://schemas.openxmlformats.org/drawingml/2006/picture">
-                <pic:pic xmlns:pic="http://schemas.openxmlformats.org/drawingml/2006/picture">
-                  <pic:nvPicPr>
-                    <pic:cNvPr id="606169500" name="Imagen 1" descr="Captura de pantalla de un celular&#10;&#10;El contenido generado por IA puede ser incorrecto."/>
-                    <pic:cNvPicPr/>
-                  </pic:nvPicPr>
-                  <pic:blipFill>
-                    <a:blip r:embed="rId5"/>
-                    <a:stretch>
-                      <a:fillRect/>
-                    </a:stretch>
-                  </pic:blipFill>
-                  <pic:spPr>
-                    <a:xfrm>
-                      <a:off x="0" y="0"/>
-                      <a:ext cx="5400040" cy="2746375"/>
-                    </a:xfrm>
-                    <a:prstGeom prst="rect">
-                      <a:avLst/>
-                    </a:prstGeom>
-                  </pic:spPr>
-                </pic:pic>
-              </a:graphicData>
-            </a:graphic>
-          </wp:anchor>
-        </w:drawing>
-      </w:r>
-    </w:p>
-    <w:p/>
-    <w:p/>
-    <w:p/>
-    <w:p/>
-    <w:p/>
-    <w:p/>
-    <w:p/>
-    <w:p/>
-    <w:p>
-      <w:r>
-        <w:rPr>
-          <w:noProof/>
-        </w:rPr>
-        <w:drawing>
-          <wp:anchor distT="0" distB="0" distL="114300" distR="114300" simplePos="0" relativeHeight="251652096" behindDoc="0" locked="0" layoutInCell="1" allowOverlap="1" wp14:anchorId="178A85FD" wp14:editId="450B489B">
-            <wp:simplePos x="0" y="0"/>
-            <wp:positionH relativeFrom="column">
-              <wp:posOffset>0</wp:posOffset>
-            </wp:positionH>
-            <wp:positionV relativeFrom="paragraph">
-              <wp:posOffset>168275</wp:posOffset>
-            </wp:positionV>
-            <wp:extent cx="5400040" cy="2535555"/>
-            <wp:effectExtent l="0" t="0" r="0" b="0"/>
-            <wp:wrapNone/>
-            <wp:docPr id="525538835" name="Imagen 1" descr="Texto"/>
-            <wp:cNvGraphicFramePr>
-              <a:graphicFrameLocks xmlns:a="http://schemas.openxmlformats.org/drawingml/2006/main" noChangeAspect="1"/>
-            </wp:cNvGraphicFramePr>
-            <a:graphic xmlns:a="http://schemas.openxmlformats.org/drawingml/2006/main">
-              <a:graphicData uri="http://schemas.openxmlformats.org/drawingml/2006/picture">
-                <pic:pic xmlns:pic="http://schemas.openxmlformats.org/drawingml/2006/picture">
-                  <pic:nvPicPr>
-                    <pic:cNvPr id="525538835" name="Imagen 1" descr="Texto"/>
-                    <pic:cNvPicPr/>
-                  </pic:nvPicPr>
-                  <pic:blipFill>
-                    <a:blip r:embed="rId6"/>
-                    <a:stretch>
-                      <a:fillRect/>
-                    </a:stretch>
-                  </pic:blipFill>
-                  <pic:spPr>
-                    <a:xfrm>
-                      <a:off x="0" y="0"/>
-                      <a:ext cx="5400040" cy="2535555"/>
-                    </a:xfrm>
-                    <a:prstGeom prst="rect">
-                      <a:avLst/>
-                    </a:prstGeom>
-                  </pic:spPr>
-                </pic:pic>
-              </a:graphicData>
-            </a:graphic>
-          </wp:anchor>
-        </w:drawing>
-      </w:r>
-    </w:p>
-    <w:p/>
-    <w:p/>
-    <w:p/>
-    <w:p/>
-    <w:p/>
-    <w:p/>
-    <w:p/>
-    <w:p/>
-    <w:p/>
-    <w:p>
-      <w:r>
-        <w:t>La diferencia empieza aquí cuando hay agregar la calve creada al servicio ssh-agent</w:t>
-      </w:r>
-    </w:p>
-    <w:p>
-      <w:r>
-        <w:rPr>
-          <w:noProof/>
-        </w:rPr>
-        <w:drawing>
-          <wp:anchor distT="0" distB="0" distL="114300" distR="114300" simplePos="0" relativeHeight="251653120" behindDoc="0" locked="0" layoutInCell="1" allowOverlap="1" wp14:anchorId="70C947B5" wp14:editId="1268E3A8">
-            <wp:simplePos x="0" y="0"/>
-            <wp:positionH relativeFrom="column">
-              <wp:posOffset>0</wp:posOffset>
-            </wp:positionH>
-            <wp:positionV relativeFrom="paragraph">
-              <wp:posOffset>-635</wp:posOffset>
-            </wp:positionV>
-            <wp:extent cx="5400040" cy="2573655"/>
-            <wp:effectExtent l="0" t="0" r="0" b="0"/>
-            <wp:wrapNone/>
-            <wp:docPr id="1796975575" name="Imagen 1" descr="Captura de pantalla de computadora&#10;&#10;El contenido generado por IA puede ser incorrecto."/>
-            <wp:cNvGraphicFramePr>
-              <a:graphicFrameLocks xmlns:a="http://schemas.openxmlformats.org/drawingml/2006/main" noChangeAspect="1"/>
-            </wp:cNvGraphicFramePr>
-            <a:graphic xmlns:a="http://schemas.openxmlformats.org/drawingml/2006/main">
-              <a:graphicData uri="http://schemas.openxmlformats.org/drawingml/2006/picture">
-                <pic:pic xmlns:pic="http://schemas.openxmlformats.org/drawingml/2006/picture">
-                  <pic:nvPicPr>
-                    <pic:cNvPr id="1796975575" name="Imagen 1" descr="Captura de pantalla de computadora&#10;&#10;El contenido generado por IA puede ser incorrecto."/>
-                    <pic:cNvPicPr/>
-                  </pic:nvPicPr>
-                  <pic:blipFill>
-                    <a:blip r:embed="rId7"/>
-                    <a:stretch>
-                      <a:fillRect/>
-                    </a:stretch>
-                  </pic:blipFill>
-                  <pic:spPr>
-                    <a:xfrm>
-                      <a:off x="0" y="0"/>
-                      <a:ext cx="5400040" cy="2573655"/>
-                    </a:xfrm>
-                    <a:prstGeom prst="rect">
-                      <a:avLst/>
-                    </a:prstGeom>
-                  </pic:spPr>
-                </pic:pic>
-              </a:graphicData>
-            </a:graphic>
-          </wp:anchor>
-        </w:drawing>
-      </w:r>
-      <w:r>
-        <w:t xml:space="preserve"> </w:t>
-      </w:r>
-    </w:p>
-    <w:p/>
-    <w:p/>
-    <w:p/>
-    <w:p/>
-    <w:p/>
-    <w:p/>
-    <w:p/>
-    <w:p/>
-    <w:p>
-      <w:pPr>
-        <w:rPr>
-          <w:b/>
-          <w:bCs/>
-        </w:rPr>
-      </w:pPr>
-      <w:r>
-        <w:rPr>
-          <w:b/>
-          <w:bCs/>
-        </w:rPr>
-        <w:lastRenderedPageBreak/>
-        <w:t>Hacer caso a todas las indicaciones</w:t>
-      </w:r>
+      <w:pPr>
+        <w:rPr>
+          <w:b/>
+          <w:bCs/>
+        </w:rPr>
+      </w:pPr>
       <w:r>
         <w:rPr>
           <w:rFonts w:ascii="Segoe UI Emoji" w:eastAsia="Segoe UI Emoji" w:hAnsi="Segoe UI Emoji" w:cs="Segoe UI Emoji"/>
           <w:b/>
           <w:bCs/>
         </w:rPr>
-        <w:t>☹</w:t>
+        <w:t>E</w:t>
       </w:r>
       <w:r>
         <w:rPr>
@@ -249,7 +58,63 @@
           <w:b/>
           <w:bCs/>
         </w:rPr>
-        <w:t>esto no funciona porque es para Windows y yo uso una terminas bash de linus así que hay que usar los pasos para linux</w:t>
+        <w:t>sto</w:t>
+      </w:r>
+      <w:r>
+        <w:rPr>
+          <w:rFonts w:ascii="Segoe UI Emoji" w:eastAsia="Segoe UI Emoji" w:hAnsi="Segoe UI Emoji" w:cs="Segoe UI Emoji"/>
+          <w:b/>
+          <w:bCs/>
+        </w:rPr>
+        <w:t xml:space="preserve"> que sigue</w:t>
+      </w:r>
+      <w:r>
+        <w:rPr>
+          <w:rFonts w:ascii="Segoe UI Emoji" w:eastAsia="Segoe UI Emoji" w:hAnsi="Segoe UI Emoji" w:cs="Segoe UI Emoji"/>
+          <w:b/>
+          <w:bCs/>
+        </w:rPr>
+        <w:t xml:space="preserve"> no funciona </w:t>
+      </w:r>
+      <w:r>
+        <w:rPr>
+          <w:rFonts w:ascii="Segoe UI Emoji" w:eastAsia="Segoe UI Emoji" w:hAnsi="Segoe UI Emoji" w:cs="Segoe UI Emoji"/>
+          <w:b/>
+          <w:bCs/>
+        </w:rPr>
+        <w:t xml:space="preserve">en mi git </w:t>
+      </w:r>
+      <w:r>
+        <w:rPr>
+          <w:rFonts w:ascii="Segoe UI Emoji" w:eastAsia="Segoe UI Emoji" w:hAnsi="Segoe UI Emoji" w:cs="Segoe UI Emoji"/>
+          <w:b/>
+          <w:bCs/>
+        </w:rPr>
+        <w:t>porque es para Windows y yo uso una terminas bash de linu</w:t>
+      </w:r>
+      <w:r>
+        <w:rPr>
+          <w:rFonts w:ascii="Segoe UI Emoji" w:eastAsia="Segoe UI Emoji" w:hAnsi="Segoe UI Emoji" w:cs="Segoe UI Emoji"/>
+          <w:b/>
+          <w:bCs/>
+        </w:rPr>
+        <w:t>x</w:t>
+      </w:r>
+      <w:r>
+        <w:rPr>
+          <w:rFonts w:ascii="Segoe UI Emoji" w:eastAsia="Segoe UI Emoji" w:hAnsi="Segoe UI Emoji" w:cs="Segoe UI Emoji"/>
+          <w:b/>
+          <w:bCs/>
+        </w:rPr>
+        <w:t xml:space="preserve"> así que hay que usar los pasos para </w:t>
+      </w:r>
+      <w:r>
+        <w:rPr>
+          <w:rFonts w:ascii="Segoe UI Emoji" w:eastAsia="Segoe UI Emoji" w:hAnsi="Segoe UI Emoji" w:cs="Segoe UI Emoji"/>
+          <w:b/>
+          <w:bCs/>
+        </w:rPr>
+        <w:t>Linux. Lo dejo porque es útil lo que aquí se explica.</w:t>
       </w:r>
     </w:p>
     <w:p>
@@ -281,7 +146,7 @@
                     <pic:cNvPicPr/>
                   </pic:nvPicPr>
                   <pic:blipFill>
-                    <a:blip r:embed="rId8"/>
+                    <a:blip r:embed="rId5"/>
                     <a:stretch>
                       <a:fillRect/>
                     </a:stretch>
@@ -392,7 +257,7 @@
                     <pic:cNvPicPr/>
                   </pic:nvPicPr>
                   <pic:blipFill>
-                    <a:blip r:embed="rId9"/>
+                    <a:blip r:embed="rId6"/>
                     <a:stretch>
                       <a:fillRect/>
                     </a:stretch>
@@ -413,7 +278,6 @@
         </w:drawing>
       </w:r>
     </w:p>
-    <w:p/>
     <w:p/>
     <w:p>
       <w:r>
@@ -463,7 +327,7 @@
                     <pic:cNvPicPr/>
                   </pic:nvPicPr>
                   <pic:blipFill>
-                    <a:blip r:embed="rId10"/>
+                    <a:blip r:embed="rId7"/>
                     <a:stretch>
                       <a:fillRect/>
                     </a:stretch>
@@ -534,7 +398,7 @@
                     <pic:cNvPicPr/>
                   </pic:nvPicPr>
                   <pic:blipFill>
-                    <a:blip r:embed="rId11"/>
+                    <a:blip r:embed="rId8"/>
                     <a:stretch>
                       <a:fillRect/>
                     </a:stretch>
@@ -641,7 +505,7 @@
                     <pic:cNvPicPr/>
                   </pic:nvPicPr>
                   <pic:blipFill>
-                    <a:blip r:embed="rId12"/>
+                    <a:blip r:embed="rId9"/>
                     <a:stretch>
                       <a:fillRect/>
                     </a:stretch>
@@ -693,11 +557,29 @@
           <w:sz w:val="24"/>
           <w:szCs w:val="24"/>
         </w:rPr>
-        <w:t>Pasos para Linux:</w:t>
-      </w:r>
-    </w:p>
-    <w:p>
-      <w:hyperlink r:id="rId13" w:history="1">
+        <w:t>Pasos para</w:t>
+      </w:r>
+      <w:r>
+        <w:rPr>
+          <w:b/>
+          <w:bCs/>
+          <w:sz w:val="24"/>
+          <w:szCs w:val="24"/>
+        </w:rPr>
+        <w:t xml:space="preserve"> configurar ssh en </w:t>
+      </w:r>
+      <w:r>
+        <w:rPr>
+          <w:b/>
+          <w:bCs/>
+          <w:sz w:val="24"/>
+          <w:szCs w:val="24"/>
+        </w:rPr>
+        <w:t xml:space="preserve"> Linux:</w:t>
+      </w:r>
+    </w:p>
+    <w:p>
+      <w:hyperlink r:id="rId10" w:history="1">
         <w:r>
           <w:rPr>
             <w:rStyle w:val="Hipervnculo"/>
@@ -706,11 +588,6 @@
         </w:r>
       </w:hyperlink>
     </w:p>
-    <w:p/>
-    <w:p/>
-    <w:p/>
-    <w:p/>
-    <w:p/>
     <w:p>
       <w:pPr>
         <w:rPr>
@@ -721,6 +598,7 @@
         <w:rPr>
           <w:lang w:val="de-DE"/>
         </w:rPr>
+        <w:lastRenderedPageBreak/>
         <w:t>ssh-keygen -t ed25519 -C "your_email@example.com"</w:t>
       </w:r>
     </w:p>
@@ -734,6 +612,9 @@
     </w:p>
     <w:p>
       <w:r>
+        <w:rPr>
+          <w:noProof/>
+        </w:rPr>
         <w:drawing>
           <wp:anchor distT="0" distB="0" distL="114300" distR="114300" simplePos="0" relativeHeight="251666432" behindDoc="0" locked="0" layoutInCell="1" allowOverlap="1" wp14:anchorId="309E8461" wp14:editId="4E75F15F">
             <wp:simplePos x="0" y="0"/>
@@ -758,7 +639,7 @@
                     <pic:cNvPicPr/>
                   </pic:nvPicPr>
                   <pic:blipFill>
-                    <a:blip r:embed="rId14"/>
+                    <a:blip r:embed="rId11"/>
                     <a:stretch>
                       <a:fillRect/>
                     </a:stretch>
@@ -786,6 +667,9 @@
     <w:p/>
     <w:p>
       <w:r>
+        <w:rPr>
+          <w:noProof/>
+        </w:rPr>
         <w:drawing>
           <wp:anchor distT="0" distB="0" distL="114300" distR="114300" simplePos="0" relativeHeight="251668480" behindDoc="0" locked="0" layoutInCell="1" allowOverlap="1" wp14:anchorId="6B114A69" wp14:editId="5CF14CD5">
             <wp:simplePos x="0" y="0"/>
@@ -810,7 +694,7 @@
                     <pic:cNvPicPr/>
                   </pic:nvPicPr>
                   <pic:blipFill>
-                    <a:blip r:embed="rId15"/>
+                    <a:blip r:embed="rId12"/>
                     <a:stretch>
                       <a:fillRect/>
                     </a:stretch>
@@ -840,6 +724,9 @@
     <w:p/>
     <w:p>
       <w:r>
+        <w:rPr>
+          <w:noProof/>
+        </w:rPr>
         <w:drawing>
           <wp:anchor distT="0" distB="0" distL="114300" distR="114300" simplePos="0" relativeHeight="251670528" behindDoc="0" locked="0" layoutInCell="1" allowOverlap="1" wp14:anchorId="2D211523" wp14:editId="7086A64F">
             <wp:simplePos x="0" y="0"/>
@@ -864,7 +751,7 @@
                     <pic:cNvPicPr/>
                   </pic:nvPicPr>
                   <pic:blipFill>
-                    <a:blip r:embed="rId16"/>
+                    <a:blip r:embed="rId13"/>
                     <a:stretch>
                       <a:fillRect/>
                     </a:stretch>
@@ -902,7 +789,7 @@
       <w:r>
         <w:t xml:space="preserve">En git con  ssh -T </w:t>
       </w:r>
-      <w:hyperlink r:id="rId17" w:history="1">
+      <w:hyperlink r:id="rId14" w:history="1">
         <w:r>
           <w:rPr>
             <w:rStyle w:val="Hipervnculo"/>
@@ -928,7 +815,13 @@
         </w:pBdr>
       </w:pPr>
       <w:r>
-        <w:t>Por utimo copiar la clave en github</w:t>
+        <w:t xml:space="preserve">Por </w:t>
+      </w:r>
+      <w:r>
+        <w:t>último</w:t>
+      </w:r>
+      <w:r>
+        <w:t xml:space="preserve"> copiar la clave en github</w:t>
       </w:r>
     </w:p>
     <w:p>
@@ -937,9 +830,24 @@
           <w:top w:val="single" w:sz="6" w:space="1" w:color="auto"/>
           <w:bottom w:val="single" w:sz="6" w:space="1" w:color="auto"/>
         </w:pBdr>
-      </w:pPr>
-      <w:r>
-        <w:t>----------------------------------------------------------------------------------------------------------------</w:t>
+        <w:rPr>
+          <w:b/>
+          <w:bCs/>
+        </w:rPr>
+      </w:pPr>
+      <w:r>
+        <w:rPr>
+          <w:b/>
+          <w:bCs/>
+        </w:rPr>
+        <w:t>Cada vez que inicio el bash de Linux tengo que ejecutar estas dos instrucciones para inicar el agente ssh y para agregar mi clave al agente</w:t>
+      </w:r>
+      <w:r>
+        <w:rPr>
+          <w:b/>
+          <w:bCs/>
+        </w:rPr>
+        <w:t>:</w:t>
       </w:r>
     </w:p>
     <w:p>
@@ -949,66 +857,18 @@
           <w:bottom w:val="single" w:sz="6" w:space="1" w:color="auto"/>
         </w:pBdr>
         <w:rPr>
-          <w:i/>
-          <w:iCs/>
-          <w:color w:val="FF0000"/>
-        </w:rPr>
-      </w:pPr>
-      <w:r>
-        <w:rPr>
-          <w:i/>
-          <w:iCs/>
-          <w:color w:val="FF0000"/>
-        </w:rPr>
-        <w:t>Cuando he ejecutado el comando push para subir los comm</w:t>
-      </w:r>
-      <w:r>
-        <w:rPr>
-          <w:i/>
-          <w:iCs/>
-          <w:color w:val="FF0000"/>
-        </w:rPr>
-        <w:t>i</w:t>
-      </w:r>
-      <w:r>
-        <w:rPr>
-          <w:i/>
-          <w:iCs/>
-          <w:color w:val="FF0000"/>
-        </w:rPr>
-        <w:t>t a git hub me ha salido algo que en el video no sale, me ha salido una venta de emergente que creo que ha sido git hub al detectar que le enviaban cosas, en ella ten</w:t>
-      </w:r>
-      <w:r>
-        <w:rPr>
-          <w:i/>
-          <w:iCs/>
-          <w:color w:val="FF0000"/>
-        </w:rPr>
-        <w:t>í</w:t>
-      </w:r>
-      <w:r>
-        <w:rPr>
-          <w:i/>
-          <w:iCs/>
-          <w:color w:val="FF0000"/>
-        </w:rPr>
-        <w:t xml:space="preserve">a que </w:t>
-      </w:r>
-      <w:r>
-        <w:rPr>
-          <w:i/>
-          <w:iCs/>
-          <w:color w:val="FF0000"/>
-        </w:rPr>
-        <w:t>e</w:t>
-      </w:r>
-      <w:r>
-        <w:rPr>
-          <w:i/>
-          <w:iCs/>
-          <w:color w:val="FF0000"/>
-        </w:rPr>
-        <w:t>legir entre dos tipos de verificación y he elegido CODE, entonces me ha dado un numero de 6 digitos y abaja he pinchado en un texto tipo link creo que verde y me ha salido la otra ventana para meter el codido, al ponerlo ya se han subido los commit.</w:t>
+          <w:b/>
+          <w:bCs/>
+          <w:lang w:val="de-DE"/>
+        </w:rPr>
+      </w:pPr>
+      <w:r>
+        <w:rPr>
+          <w:b/>
+          <w:bCs/>
+          <w:lang w:val="de-DE"/>
+        </w:rPr>
+        <w:t>eval "$(ssh-agent -s)"</w:t>
       </w:r>
     </w:p>
     <w:p>
@@ -1018,18 +878,18 @@
           <w:bottom w:val="single" w:sz="6" w:space="1" w:color="auto"/>
         </w:pBdr>
         <w:rPr>
-          <w:i/>
-          <w:iCs/>
-          <w:color w:val="FF0000"/>
-        </w:rPr>
-      </w:pPr>
-      <w:r>
-        <w:rPr>
-          <w:i/>
-          <w:iCs/>
-          <w:color w:val="FF0000"/>
-        </w:rPr>
-        <w:t>Esto que ha pasado es que me ha enlazado por otro método, no esto enlazado con el ssh, en github pone nuca usada la clave ssh, y además el comando clone usando el link de ssh me dice que no tengo permisos</w:t>
+          <w:b/>
+          <w:bCs/>
+          <w:lang w:val="de-DE"/>
+        </w:rPr>
+      </w:pPr>
+      <w:r>
+        <w:rPr>
+          <w:b/>
+          <w:bCs/>
+          <w:lang w:val="de-DE"/>
+        </w:rPr>
+        <w:t>ssh-add .ssh/id_rsa</w:t>
       </w:r>
     </w:p>
     <w:p>
@@ -1038,6 +898,158 @@
           <w:top w:val="single" w:sz="6" w:space="1" w:color="auto"/>
           <w:bottom w:val="single" w:sz="6" w:space="1" w:color="auto"/>
         </w:pBdr>
+      </w:pPr>
+      <w:r>
+        <w:t>notese que en mi c</w:t>
+      </w:r>
+      <w:r>
+        <w:t xml:space="preserve">aso particular tengo que quitar el ~/, el ~ es un alias de c:/users/psand, es decir,  ~/.ssh es el directorio </w:t>
+      </w:r>
+      <w:r>
+        <w:t>c:/users/psand</w:t>
+      </w:r>
+      <w:r>
+        <w:t xml:space="preserve">/.ssh que no existe porque mi directorio de trabajo es </w:t>
+      </w:r>
+      <w:r>
+        <w:t>C:</w:t>
+      </w:r>
+      <w:r>
+        <w:t>/</w:t>
+      </w:r>
+      <w:r>
+        <w:t>Users</w:t>
+      </w:r>
+      <w:r>
+        <w:t>/</w:t>
+      </w:r>
+      <w:r>
+        <w:t>psand</w:t>
+      </w:r>
+      <w:r>
+        <w:t>/</w:t>
+      </w:r>
+      <w:r>
+        <w:t>Desktop</w:t>
+      </w:r>
+      <w:r>
+        <w:t>/</w:t>
+      </w:r>
+      <w:r>
+        <w:t>curso_git</w:t>
+      </w:r>
+      <w:r>
+        <w:t>, y como yo ejecuto los comandos desde ese directorio pues le quito el ~ y solo pongo .ssh/id_rsa, ya que la carpeta .ssh de claves esta dentro del curso_git</w:t>
+      </w:r>
+    </w:p>
+    <w:p>
+      <w:pPr>
+        <w:pBdr>
+          <w:top w:val="single" w:sz="6" w:space="1" w:color="auto"/>
+          <w:bottom w:val="single" w:sz="6" w:space="1" w:color="auto"/>
+        </w:pBdr>
+      </w:pPr>
+      <w:r>
+        <w:t>----------------------------------------------------------------------------------------------------------------</w:t>
+      </w:r>
+    </w:p>
+    <w:p>
+      <w:pPr>
+        <w:pBdr>
+          <w:top w:val="single" w:sz="6" w:space="1" w:color="auto"/>
+          <w:bottom w:val="single" w:sz="6" w:space="1" w:color="auto"/>
+        </w:pBdr>
+        <w:rPr>
+          <w:i/>
+          <w:iCs/>
+          <w:color w:val="FF0000"/>
+        </w:rPr>
+      </w:pPr>
+      <w:r>
+        <w:rPr>
+          <w:i/>
+          <w:iCs/>
+          <w:color w:val="FF0000"/>
+        </w:rPr>
+        <w:t>Cuando he ejecutado el comando push para subir los comm</w:t>
+      </w:r>
+      <w:r>
+        <w:rPr>
+          <w:i/>
+          <w:iCs/>
+          <w:color w:val="FF0000"/>
+        </w:rPr>
+        <w:t>i</w:t>
+      </w:r>
+      <w:r>
+        <w:rPr>
+          <w:i/>
+          <w:iCs/>
+          <w:color w:val="FF0000"/>
+        </w:rPr>
+        <w:t>t a git hub me ha salido algo que en el video no sale, me ha salido una venta de emergente que creo que ha sido git hub al detectar que le enviaban cosas, en ella ten</w:t>
+      </w:r>
+      <w:r>
+        <w:rPr>
+          <w:i/>
+          <w:iCs/>
+          <w:color w:val="FF0000"/>
+        </w:rPr>
+        <w:t>í</w:t>
+      </w:r>
+      <w:r>
+        <w:rPr>
+          <w:i/>
+          <w:iCs/>
+          <w:color w:val="FF0000"/>
+        </w:rPr>
+        <w:t xml:space="preserve">a que </w:t>
+      </w:r>
+      <w:r>
+        <w:rPr>
+          <w:i/>
+          <w:iCs/>
+          <w:color w:val="FF0000"/>
+        </w:rPr>
+        <w:t>e</w:t>
+      </w:r>
+      <w:r>
+        <w:rPr>
+          <w:i/>
+          <w:iCs/>
+          <w:color w:val="FF0000"/>
+        </w:rPr>
+        <w:t>legir entre dos tipos de verificación y he elegido CODE, entonces me ha dado un numero de 6 digitos y abaja he pinchado en un texto tipo link creo que verde y me ha salido la otra ventana para meter el codido, al ponerlo ya se han subido los commit.</w:t>
+      </w:r>
+    </w:p>
+    <w:p>
+      <w:pPr>
+        <w:pBdr>
+          <w:top w:val="single" w:sz="6" w:space="1" w:color="auto"/>
+          <w:bottom w:val="single" w:sz="6" w:space="1" w:color="auto"/>
+        </w:pBdr>
+        <w:rPr>
+          <w:i/>
+          <w:iCs/>
+          <w:color w:val="FF0000"/>
+        </w:rPr>
+      </w:pPr>
+      <w:r>
+        <w:rPr>
+          <w:i/>
+          <w:iCs/>
+          <w:color w:val="FF0000"/>
+        </w:rPr>
+        <w:lastRenderedPageBreak/>
+        <w:t>Esto que ha pasado es que me ha enlazado por otro método, no esto enlazado con el ssh, en github pone nuca usada la clave ssh, y además el comando clone usando el link de ssh me dice que no tengo permisos</w:t>
+      </w:r>
+    </w:p>
+    <w:p>
+      <w:pPr>
+        <w:pBdr>
+          <w:top w:val="single" w:sz="6" w:space="1" w:color="auto"/>
+          <w:bottom w:val="single" w:sz="6" w:space="1" w:color="auto"/>
+        </w:pBdr>
         <w:rPr>
           <w:i/>
           <w:iCs/>
@@ -1062,12 +1074,323 @@
       </w:r>
     </w:p>
     <w:p>
-      <w:r>
-        <w:t xml:space="preserve">En un momento del curso regrese (checkout) a commit anteriores, modifique un php, lo guarde e hice commit de ese php,  porque vi que si lo modificaba y hacia checkout  hacia adelante perdia la modificación, así que hice commit ya se quedo guradao el cambio y si me iba para adelante no estaban los cambios y si regresaba al commit del cambio si estaban los cambios, sin querer es como si hubiera echo una bifurcaion o rama. Eso causo que la HEAD se separa del </w:t>
-      </w:r>
-      <w:r>
-        <w:lastRenderedPageBreak/>
-        <w:t xml:space="preserve">main, ,poque el main se quedo en ese commit de atrás pero el head lo lleve adelante con checkout. Esto se le llama </w:t>
+      <w:pPr>
+        <w:pBdr>
+          <w:top w:val="single" w:sz="6" w:space="1" w:color="auto"/>
+          <w:bottom w:val="single" w:sz="6" w:space="1" w:color="auto"/>
+        </w:pBdr>
+        <w:rPr>
+          <w:i/>
+          <w:iCs/>
+          <w:color w:val="FF0000"/>
+        </w:rPr>
+      </w:pPr>
+      <w:r>
+        <w:rPr>
+          <w:i/>
+          <w:iCs/>
+          <w:color w:val="FF0000"/>
+        </w:rPr>
+        <w:t>Le pregunto a la IA como puedo conectar por ssh con github y me dice que:</w:t>
+      </w:r>
+    </w:p>
+    <w:p>
+      <w:pPr>
+        <w:pBdr>
+          <w:top w:val="single" w:sz="6" w:space="1" w:color="auto"/>
+          <w:bottom w:val="single" w:sz="6" w:space="1" w:color="auto"/>
+        </w:pBdr>
+        <w:rPr>
+          <w:i/>
+          <w:iCs/>
+          <w:color w:val="FF0000"/>
+        </w:rPr>
+      </w:pPr>
+      <w:r>
+        <w:rPr>
+          <w:i/>
+          <w:iCs/>
+          <w:color w:val="FF0000"/>
+        </w:rPr>
+        <w:t>1. Ver la URL remota actual</w:t>
+      </w:r>
+      <w:r>
+        <w:rPr>
+          <w:i/>
+          <w:iCs/>
+          <w:color w:val="FF0000"/>
+        </w:rPr>
+        <w:t xml:space="preserve">:  </w:t>
+      </w:r>
+      <w:r>
+        <w:rPr>
+          <w:i/>
+          <w:iCs/>
+        </w:rPr>
+        <w:t xml:space="preserve">ejecuta </w:t>
+      </w:r>
+      <w:r>
+        <w:rPr>
+          <w:i/>
+          <w:iCs/>
+        </w:rPr>
+        <w:t>git remote -v</w:t>
+      </w:r>
+      <w:r>
+        <w:rPr>
+          <w:i/>
+          <w:iCs/>
+          <w:color w:val="FF0000"/>
+        </w:rPr>
+        <w:t xml:space="preserve"> y me saldrá esto:</w:t>
+      </w:r>
+    </w:p>
+    <w:p>
+      <w:pPr>
+        <w:pBdr>
+          <w:top w:val="single" w:sz="6" w:space="1" w:color="auto"/>
+          <w:bottom w:val="single" w:sz="6" w:space="1" w:color="auto"/>
+        </w:pBdr>
+        <w:rPr>
+          <w:i/>
+          <w:iCs/>
+          <w:color w:val="FF0000"/>
+        </w:rPr>
+      </w:pPr>
+      <w:r>
+        <w:rPr>
+          <w:i/>
+          <w:iCs/>
+          <w:color w:val="FF0000"/>
+        </w:rPr>
+        <w:t>origin  https://github.com/usuario/repositorio.git (fetch)</w:t>
+      </w:r>
+    </w:p>
+    <w:p>
+      <w:pPr>
+        <w:pBdr>
+          <w:top w:val="single" w:sz="6" w:space="1" w:color="auto"/>
+          <w:bottom w:val="single" w:sz="6" w:space="1" w:color="auto"/>
+        </w:pBdr>
+        <w:rPr>
+          <w:i/>
+          <w:iCs/>
+          <w:color w:val="FF0000"/>
+        </w:rPr>
+      </w:pPr>
+      <w:r>
+        <w:rPr>
+          <w:i/>
+          <w:iCs/>
+          <w:color w:val="FF0000"/>
+        </w:rPr>
+        <w:t>origin  https://github.com/usuario/repositorio.git (push)</w:t>
+      </w:r>
+    </w:p>
+    <w:p>
+      <w:pPr>
+        <w:pBdr>
+          <w:top w:val="single" w:sz="6" w:space="1" w:color="auto"/>
+          <w:bottom w:val="single" w:sz="6" w:space="1" w:color="auto"/>
+        </w:pBdr>
+        <w:rPr>
+          <w:i/>
+          <w:iCs/>
+          <w:color w:val="FF0000"/>
+        </w:rPr>
+      </w:pPr>
+      <w:r>
+        <w:rPr>
+          <w:i/>
+          <w:iCs/>
+          <w:color w:val="FF0000"/>
+        </w:rPr>
+        <w:t>2. Cambiar la URL remota de HTTPS a SSH</w:t>
+      </w:r>
+      <w:r>
+        <w:rPr>
+          <w:i/>
+          <w:iCs/>
+          <w:color w:val="FF0000"/>
+        </w:rPr>
+        <w:t xml:space="preserve">: </w:t>
+      </w:r>
+      <w:r>
+        <w:rPr>
+          <w:i/>
+          <w:iCs/>
+        </w:rPr>
+        <w:t xml:space="preserve">git remote set-url origin </w:t>
+      </w:r>
+      <w:hyperlink r:id="rId15" w:history="1">
+        <w:r>
+          <w:rPr>
+            <w:rStyle w:val="Hipervnculo"/>
+            <w:i/>
+            <w:iCs/>
+            <w:color w:val="auto"/>
+          </w:rPr>
+          <w:t>git@github.com:usuario/repositorio.git</w:t>
+        </w:r>
+      </w:hyperlink>
+    </w:p>
+    <w:p>
+      <w:pPr>
+        <w:pBdr>
+          <w:top w:val="single" w:sz="6" w:space="1" w:color="auto"/>
+          <w:bottom w:val="single" w:sz="6" w:space="1" w:color="auto"/>
+        </w:pBdr>
+        <w:rPr>
+          <w:i/>
+          <w:iCs/>
+        </w:rPr>
+      </w:pPr>
+      <w:r>
+        <w:rPr>
+          <w:i/>
+          <w:iCs/>
+          <w:color w:val="FF0000"/>
+        </w:rPr>
+        <w:t>3. Verifica que se haya cambiado</w:t>
+      </w:r>
+      <w:r>
+        <w:rPr>
+          <w:i/>
+          <w:iCs/>
+          <w:color w:val="FF0000"/>
+        </w:rPr>
+        <w:t xml:space="preserve">: </w:t>
+      </w:r>
+      <w:r>
+        <w:rPr>
+          <w:i/>
+          <w:iCs/>
+        </w:rPr>
+        <w:t>git remote -v</w:t>
+      </w:r>
+    </w:p>
+    <w:p>
+      <w:pPr>
+        <w:pBdr>
+          <w:top w:val="single" w:sz="6" w:space="1" w:color="auto"/>
+          <w:bottom w:val="single" w:sz="6" w:space="1" w:color="auto"/>
+        </w:pBdr>
+        <w:rPr>
+          <w:i/>
+          <w:iCs/>
+          <w:color w:val="FF0000"/>
+        </w:rPr>
+      </w:pPr>
+      <w:r>
+        <w:rPr>
+          <w:i/>
+          <w:iCs/>
+          <w:color w:val="FF0000"/>
+        </w:rPr>
+        <w:t>origin  git@github.com:pedro050175/popo.git (fetch)</w:t>
+      </w:r>
+    </w:p>
+    <w:p>
+      <w:pPr>
+        <w:pBdr>
+          <w:top w:val="single" w:sz="6" w:space="1" w:color="auto"/>
+          <w:bottom w:val="single" w:sz="6" w:space="1" w:color="auto"/>
+        </w:pBdr>
+        <w:rPr>
+          <w:i/>
+          <w:iCs/>
+          <w:color w:val="FF0000"/>
+        </w:rPr>
+      </w:pPr>
+      <w:r>
+        <w:rPr>
+          <w:i/>
+          <w:iCs/>
+          <w:color w:val="FF0000"/>
+        </w:rPr>
+        <w:t>origin  git@github.com:pedro050175/popo.git (push)</w:t>
+      </w:r>
+    </w:p>
+    <w:p>
+      <w:pPr>
+        <w:pBdr>
+          <w:top w:val="single" w:sz="6" w:space="1" w:color="auto"/>
+          <w:bottom w:val="single" w:sz="6" w:space="1" w:color="auto"/>
+        </w:pBdr>
+        <w:rPr>
+          <w:i/>
+          <w:iCs/>
+          <w:color w:val="FF0000"/>
+        </w:rPr>
+      </w:pPr>
+      <w:r>
+        <w:rPr>
+          <w:i/>
+          <w:iCs/>
+          <w:color w:val="FF0000"/>
+        </w:rPr>
+        <w:t xml:space="preserve">4. Prueba el </w:t>
+      </w:r>
+      <w:r>
+        <w:rPr>
+          <w:i/>
+          <w:iCs/>
+        </w:rPr>
+        <w:t>git push</w:t>
+      </w:r>
+      <w:r>
+        <w:rPr>
+          <w:i/>
+          <w:iCs/>
+          <w:color w:val="FF0000"/>
+        </w:rPr>
+        <w:t xml:space="preserve"> de nuevo</w:t>
+      </w:r>
+    </w:p>
+    <w:p>
+      <w:pPr>
+        <w:pBdr>
+          <w:top w:val="single" w:sz="6" w:space="1" w:color="auto"/>
+          <w:bottom w:val="single" w:sz="6" w:space="1" w:color="auto"/>
+        </w:pBdr>
+        <w:rPr>
+          <w:b/>
+          <w:bCs/>
+        </w:rPr>
+      </w:pPr>
+      <w:r>
+        <w:rPr>
+          <w:b/>
+          <w:bCs/>
+          <w:sz w:val="24"/>
+          <w:szCs w:val="24"/>
+        </w:rPr>
+        <w:t>Con el comando nao nombre archivo edito o creo archivos en Linux</w:t>
+      </w:r>
+      <w:r>
+        <w:rPr>
+          <w:b/>
+          <w:bCs/>
+        </w:rPr>
+        <w:t>.</w:t>
+      </w:r>
+    </w:p>
+    <w:p>
+      <w:pPr>
+        <w:pBdr>
+          <w:top w:val="single" w:sz="6" w:space="1" w:color="auto"/>
+          <w:bottom w:val="single" w:sz="6" w:space="1" w:color="auto"/>
+        </w:pBdr>
+        <w:rPr>
+          <w:i/>
+          <w:iCs/>
+          <w:color w:val="FF0000"/>
+        </w:rPr>
+      </w:pPr>
+    </w:p>
+    <w:p>
+      <w:r>
+        <w:t xml:space="preserve">En un momento del curso regrese (checkout) a commit anteriores, modifique un php, lo guarde e hice commit de ese php,  porque vi que si lo modificaba y hacia checkout  hacia adelante perdia la modificación, así que hice commit ya se quedo guradao el cambio y si me iba para adelante no estaban los cambios y si regresaba al commit del cambio si estaban los cambios, sin querer es como si hubiera echo una bifurcaion o rama. Eso causo que la HEAD se separa del main, ,poque el main se quedo en ese commit de atrás pero el head lo lleve adelante con checkout. Esto se le llama </w:t>
       </w:r>
       <w:r>
         <w:t>detached HEAD</w:t>
@@ -1105,7 +1428,7 @@
                     <pic:cNvPicPr/>
                   </pic:nvPicPr>
                   <pic:blipFill>
-                    <a:blip r:embed="rId18"/>
+                    <a:blip r:embed="rId16"/>
                     <a:stretch>
                       <a:fillRect/>
                     </a:stretch>
@@ -1162,7 +1485,7 @@
                     <pic:cNvPicPr/>
                   </pic:nvPicPr>
                   <pic:blipFill>
-                    <a:blip r:embed="rId19"/>
+                    <a:blip r:embed="rId17"/>
                     <a:stretch>
                       <a:fillRect/>
                     </a:stretch>
@@ -1213,7 +1536,7 @@
                     <pic:cNvPicPr/>
                   </pic:nvPicPr>
                   <pic:blipFill>
-                    <a:blip r:embed="rId20"/>
+                    <a:blip r:embed="rId18"/>
                     <a:stretch>
                       <a:fillRect/>
                     </a:stretch>
@@ -1286,7 +1609,7 @@
                     <pic:cNvPicPr/>
                   </pic:nvPicPr>
                   <pic:blipFill>
-                    <a:blip r:embed="rId21"/>
+                    <a:blip r:embed="rId19"/>
                     <a:stretch>
                       <a:fillRect/>
                     </a:stretch>
@@ -1361,7 +1684,7 @@
                     <pic:cNvPicPr/>
                   </pic:nvPicPr>
                   <pic:blipFill>
-                    <a:blip r:embed="rId22"/>
+                    <a:blip r:embed="rId20"/>
                     <a:stretch>
                       <a:fillRect/>
                     </a:stretch>
@@ -1394,13 +1717,13 @@
           <w:noProof/>
         </w:rPr>
         <w:drawing>
-          <wp:anchor distT="0" distB="0" distL="114300" distR="114300" simplePos="0" relativeHeight="251659264" behindDoc="0" locked="0" layoutInCell="1" allowOverlap="1" wp14:anchorId="5767195B" wp14:editId="120A8E15">
+          <wp:anchor distT="0" distB="0" distL="114300" distR="114300" simplePos="0" relativeHeight="251659264" behindDoc="0" locked="0" layoutInCell="1" allowOverlap="1" wp14:anchorId="5767195B" wp14:editId="0C8435CD">
             <wp:simplePos x="0" y="0"/>
             <wp:positionH relativeFrom="column">
-              <wp:posOffset>0</wp:posOffset>
+              <wp:posOffset>-57150</wp:posOffset>
             </wp:positionH>
             <wp:positionV relativeFrom="paragraph">
-              <wp:posOffset>247650</wp:posOffset>
+              <wp:posOffset>200025</wp:posOffset>
             </wp:positionV>
             <wp:extent cx="6325483" cy="2295845"/>
             <wp:effectExtent l="0" t="0" r="0" b="9525"/>
@@ -1417,7 +1740,7 @@
                     <pic:cNvPicPr/>
                   </pic:nvPicPr>
                   <pic:blipFill>
-                    <a:blip r:embed="rId23"/>
+                    <a:blip r:embed="rId21"/>
                     <a:stretch>
                       <a:fillRect/>
                     </a:stretch>
@@ -1450,10 +1773,14 @@
     <w:p/>
     <w:p>
       <w:r>
-        <w:t>git remote add origin &lt;ruta</w:t>
-      </w:r>
-      <w:r>
-        <w:t xml:space="preserve"> github&gt; este comando </w:t>
+        <w:rPr>
+          <w:b/>
+          <w:bCs/>
+        </w:rPr>
+        <w:t>git remote add origin &lt;ruta github&gt;</w:t>
+      </w:r>
+      <w:r>
+        <w:t xml:space="preserve"> este comando </w:t>
       </w:r>
       <w:r>
         <w:t xml:space="preserve">no realiza el acceso real ni la sincronización con </w:t>
@@ -1481,10 +1808,24 @@
         </w:pBdr>
       </w:pPr>
       <w:r>
-        <w:t xml:space="preserve">Con git push origin </w:t>
-      </w:r>
-      <w:r>
-        <w:t xml:space="preserve">main </w:t>
+        <w:t xml:space="preserve">Con </w:t>
+      </w:r>
+      <w:r>
+        <w:rPr>
+          <w:b/>
+          <w:bCs/>
+        </w:rPr>
+        <w:t xml:space="preserve">git push origin </w:t>
+      </w:r>
+      <w:r>
+        <w:rPr>
+          <w:b/>
+          <w:bCs/>
+        </w:rPr>
+        <w:t>main</w:t>
+      </w:r>
+      <w:r>
+        <w:t xml:space="preserve"> </w:t>
       </w:r>
       <w:r>
         <w:t>se sincroniza el repositorio local con el de github</w:t>
@@ -1610,6 +1951,7 @@
           <w:sz w:val="24"/>
           <w:szCs w:val="24"/>
         </w:rPr>
+        <w:lastRenderedPageBreak/>
         <w:t xml:space="preserve">Git clone se baja un proyecto de donde sea, para trabajar con el </w:t>
       </w:r>
       <w:r>
@@ -1626,6 +1968,75 @@
         </w:rPr>
         <w:t>con git solo hay que meterse dentro de su carpeta.</w:t>
       </w:r>
+    </w:p>
+    <w:p>
+      <w:pPr>
+        <w:rPr>
+          <w:sz w:val="24"/>
+          <w:szCs w:val="24"/>
+        </w:rPr>
+      </w:pPr>
+    </w:p>
+    <w:p>
+      <w:pPr>
+        <w:rPr>
+          <w:b/>
+          <w:bCs/>
+          <w:sz w:val="24"/>
+          <w:szCs w:val="24"/>
+        </w:rPr>
+      </w:pPr>
+      <w:r>
+        <w:rPr>
+          <w:b/>
+          <w:bCs/>
+          <w:sz w:val="24"/>
+          <w:szCs w:val="24"/>
+        </w:rPr>
+        <w:t>Paso a paso: Usar varias claves SSH para distintas cuentas de GitHub</w:t>
+      </w:r>
+    </w:p>
+    <w:p>
+      <w:pPr>
+        <w:rPr>
+          <w:b/>
+          <w:bCs/>
+          <w:sz w:val="24"/>
+          <w:szCs w:val="24"/>
+        </w:rPr>
+      </w:pPr>
+      <w:r>
+        <w:rPr>
+          <w:b/>
+          <w:bCs/>
+          <w:sz w:val="24"/>
+          <w:szCs w:val="24"/>
+        </w:rPr>
+        <w:t>1. Generar claves SSH distintas</w:t>
+      </w:r>
+    </w:p>
+    <w:p>
+      <w:pPr>
+        <w:rPr>
+          <w:sz w:val="24"/>
+          <w:szCs w:val="24"/>
+        </w:rPr>
+      </w:pPr>
+      <w:r>
+        <w:rPr>
+          <w:sz w:val="24"/>
+          <w:szCs w:val="24"/>
+        </w:rPr>
+        <w:t>Supongamos que ya tienes una clave para tu cuenta personal (id_rsa) y ahora necesitas una nueva para tu cuenta del trabajo.</w:t>
+      </w:r>
+    </w:p>
+    <w:p>
+      <w:pPr>
+        <w:rPr>
+          <w:sz w:val="24"/>
+          <w:szCs w:val="24"/>
+        </w:rPr>
+      </w:pPr>
     </w:p>
     <w:p>
       <w:pPr>

</xml_diff>